<commit_message>
tdf#134548: sw: revert of changes to tab at zero pos
It looks like solution for provided in 5ed96c for
tdf#83309 is enough to resolve original bugdoc, so
these changes for emission of tab at zero position
are not required and produce just regressions.

Corresponding unittest for tdf#83309 is adjusted: it
is using now original bugdoc.

Change-Id: I2e7683f071f78c720436b4c9ccb903133a985e7c
Reviewed-on: https://gerrit.libreoffice.org/c/core/+/98476
Tested-by: Jenkins
Reviewed-by: Thorsten Behrens <Thorsten.Behrens@CIB.de>
</commit_message>
<xml_diff>
--- a/sw/qa/extras/ooxmlexport/data/tdf83309.docx
+++ b/sw/qa/extras/ooxmlexport/data/tdf83309.docx
@@ -4,24 +4,922 @@
   <w:body>
     <w:p>
       <w:pPr>
-        <w:numPr>
-          <w:numId w:val="1"/>
-        </w:numPr>
-      </w:pPr>
-      <w:r>
-        <w:t>&lt;- Zero width tab here</w:t>
-      </w:r>
-    </w:p>
-    <w:p>
-      <w:pPr>
-        <w:numPr>
-          <w:numId w:val="2"/>
-        </w:numPr>
-      </w:pPr>
-      <w:r>
-        <w:t>&lt;- Normal tab here</w:t>
-      </w:r>
-    </w:p>
+        <w:pStyle w:val="NoteLevel1"/>
+      </w:pPr>
+      <w:r>
+        <w:t xml:space="preserve">In accordance with the World Tae Kwon Do Federation, J.W. Kim’s Tae Kwon Do (Greenwood </w:t>
+      </w:r>
+      <w:proofErr w:type="spellStart"/>
+      <w:r>
+        <w:t>Vlg</w:t>
+      </w:r>
+      <w:proofErr w:type="spellEnd"/>
+      <w:r>
+        <w:t xml:space="preserve">, Co), and the Palo Alto YMCA Tae Kwon Do program, the undersign submits for application to the testing board for their individual </w:t>
+      </w:r>
+      <w:proofErr w:type="spellStart"/>
+      <w:r>
+        <w:t>Gup</w:t>
+      </w:r>
+      <w:proofErr w:type="spellEnd"/>
+      <w:r>
+        <w:t xml:space="preserve"> Belt promotion.</w:t>
+      </w:r>
+    </w:p>
+    <w:p>
+      <w:pPr>
+        <w:pStyle w:val="NoteLevel1"/>
+      </w:pPr>
+    </w:p>
+    <w:p>
+      <w:pPr>
+        <w:pStyle w:val="NoteLevel1"/>
+      </w:pPr>
+      <w:r>
+        <w:t>Please be reminded that the YMCA Tae Kwon Do program is a contact sport and that the undersign assumes full responsibility for bodily injury, death, or property damage or such children due to negligence of releases or otherwise while in, about or upon the premises of the YMCA and/or any facilities or equipment or participating in any program affiliated with the YMCA.</w:t>
+      </w:r>
+    </w:p>
+    <w:p>
+      <w:pPr>
+        <w:pStyle w:val="NoteLevel1"/>
+      </w:pPr>
+    </w:p>
+    <w:p>
+      <w:pPr>
+        <w:pStyle w:val="NoteLevel1"/>
+      </w:pPr>
+      <w:r>
+        <w:t>The UNDERSIGNED HAS READ AND VOLUNTARILY PARTICIPATES in this activity and acknowledges that he/she has previously signed a copy of the YMCA OF SILICON VALLEY RELEASE AND WAIVER OF LIABILITY AND INDEMNITY AGREEMENT.</w:t>
+      </w:r>
+    </w:p>
+    <w:p>
+      <w:pPr>
+        <w:pStyle w:val="NoteLevel1"/>
+      </w:pPr>
+    </w:p>
+    <w:p>
+      <w:pPr>
+        <w:pStyle w:val="NoteLevel1"/>
+        <w:rPr>
+          <w:b/>
+          <w:u w:val="single"/>
+        </w:rPr>
+      </w:pPr>
+      <w:r>
+        <w:rPr>
+          <w:b/>
+          <w:u w:val="single"/>
+        </w:rPr>
+        <w:t>Participant Name</w:t>
+      </w:r>
+      <w:r>
+        <w:rPr>
+          <w:b/>
+          <w:u w:val="single"/>
+        </w:rPr>
+        <w:t xml:space="preserve">/Belt </w:t>
+      </w:r>
+      <w:proofErr w:type="gramStart"/>
+      <w:r>
+        <w:rPr>
+          <w:b/>
+          <w:u w:val="single"/>
+        </w:rPr>
+        <w:t>Size</w:t>
+      </w:r>
+      <w:r>
+        <w:rPr>
+          <w:b/>
+          <w:u w:val="single"/>
+        </w:rPr>
+        <w:t>(</w:t>
+      </w:r>
+      <w:proofErr w:type="gramEnd"/>
+      <w:r>
+        <w:rPr>
+          <w:b/>
+          <w:u w:val="single"/>
+        </w:rPr>
+        <w:t>Pri</w:t>
+      </w:r>
+      <w:r>
+        <w:rPr>
+          <w:b/>
+          <w:u w:val="single"/>
+        </w:rPr>
+        <w:t xml:space="preserve">nt)            Parent/Guardian </w:t>
+      </w:r>
+      <w:r>
+        <w:rPr>
+          <w:b/>
+          <w:u w:val="single"/>
+        </w:rPr>
+        <w:t xml:space="preserve">Signature   </w:t>
+      </w:r>
+    </w:p>
+    <w:p>
+      <w:pPr>
+        <w:pStyle w:val="NoteLevel1"/>
+        <w:rPr>
+          <w:b/>
+          <w:u w:val="single"/>
+        </w:rPr>
+      </w:pPr>
+    </w:p>
+    <w:p>
+      <w:pPr>
+        <w:pStyle w:val="NoteLevel1"/>
+        <w:rPr>
+          <w:b/>
+          <w:u w:val="single"/>
+        </w:rPr>
+      </w:pPr>
+      <w:proofErr w:type="gramStart"/>
+      <w:r>
+        <w:rPr>
+          <w:b/>
+          <w:u w:val="single"/>
+        </w:rPr>
+        <w:t>1._</w:t>
+      </w:r>
+      <w:proofErr w:type="gramEnd"/>
+      <w:r>
+        <w:rPr>
+          <w:b/>
+          <w:u w:val="single"/>
+        </w:rPr>
+        <w:t>____________________________________________________</w:t>
+      </w:r>
+      <w:r>
+        <w:rPr>
+          <w:b/>
+          <w:u w:val="single"/>
+        </w:rPr>
+        <w:t xml:space="preserve">     </w:t>
+      </w:r>
+    </w:p>
+    <w:p>
+      <w:pPr>
+        <w:pStyle w:val="NoteLevel1"/>
+        <w:rPr>
+          <w:b/>
+          <w:u w:val="single"/>
+        </w:rPr>
+      </w:pPr>
+    </w:p>
+    <w:p>
+      <w:pPr>
+        <w:pStyle w:val="NoteLevel1"/>
+        <w:rPr>
+          <w:b/>
+          <w:u w:val="single"/>
+        </w:rPr>
+      </w:pPr>
+      <w:proofErr w:type="gramStart"/>
+      <w:r>
+        <w:rPr>
+          <w:b/>
+          <w:u w:val="single"/>
+        </w:rPr>
+        <w:t>2._</w:t>
+      </w:r>
+      <w:proofErr w:type="gramEnd"/>
+      <w:r>
+        <w:rPr>
+          <w:b/>
+          <w:u w:val="single"/>
+        </w:rPr>
+        <w:t>____________________________________________________</w:t>
+      </w:r>
+    </w:p>
+    <w:p>
+      <w:pPr>
+        <w:pStyle w:val="NoteLevel1"/>
+        <w:rPr>
+          <w:b/>
+          <w:u w:val="single"/>
+        </w:rPr>
+      </w:pPr>
+    </w:p>
+    <w:p>
+      <w:pPr>
+        <w:pStyle w:val="NoteLevel1"/>
+        <w:rPr>
+          <w:b/>
+          <w:u w:val="single"/>
+        </w:rPr>
+      </w:pPr>
+      <w:proofErr w:type="gramStart"/>
+      <w:r>
+        <w:rPr>
+          <w:b/>
+          <w:u w:val="single"/>
+        </w:rPr>
+        <w:t>3._</w:t>
+      </w:r>
+      <w:proofErr w:type="gramEnd"/>
+      <w:r>
+        <w:rPr>
+          <w:b/>
+          <w:u w:val="single"/>
+        </w:rPr>
+        <w:t>____________________________________________________</w:t>
+      </w:r>
+    </w:p>
+    <w:p>
+      <w:pPr>
+        <w:pStyle w:val="NoteLevel1"/>
+        <w:rPr>
+          <w:b/>
+          <w:u w:val="single"/>
+        </w:rPr>
+      </w:pPr>
+    </w:p>
+    <w:p>
+      <w:pPr>
+        <w:pStyle w:val="NoteLevel1"/>
+        <w:rPr>
+          <w:b/>
+          <w:u w:val="single"/>
+        </w:rPr>
+      </w:pPr>
+      <w:proofErr w:type="gramStart"/>
+      <w:r>
+        <w:rPr>
+          <w:b/>
+          <w:u w:val="single"/>
+        </w:rPr>
+        <w:t>4._</w:t>
+      </w:r>
+      <w:proofErr w:type="gramEnd"/>
+      <w:r>
+        <w:rPr>
+          <w:b/>
+          <w:u w:val="single"/>
+        </w:rPr>
+        <w:t>____________________________________________________</w:t>
+      </w:r>
+    </w:p>
+    <w:p>
+      <w:pPr>
+        <w:pStyle w:val="NoteLevel1"/>
+        <w:rPr>
+          <w:b/>
+          <w:u w:val="single"/>
+        </w:rPr>
+      </w:pPr>
+    </w:p>
+    <w:p>
+      <w:pPr>
+        <w:pStyle w:val="NoteLevel1"/>
+        <w:rPr>
+          <w:b/>
+          <w:u w:val="single"/>
+        </w:rPr>
+      </w:pPr>
+      <w:proofErr w:type="gramStart"/>
+      <w:r>
+        <w:rPr>
+          <w:b/>
+          <w:u w:val="single"/>
+        </w:rPr>
+        <w:t>5._</w:t>
+      </w:r>
+      <w:proofErr w:type="gramEnd"/>
+      <w:r>
+        <w:rPr>
+          <w:b/>
+          <w:u w:val="single"/>
+        </w:rPr>
+        <w:t>____________________________________________________</w:t>
+      </w:r>
+    </w:p>
+    <w:p>
+      <w:pPr>
+        <w:pStyle w:val="NoteLevel1"/>
+        <w:rPr>
+          <w:b/>
+          <w:u w:val="single"/>
+        </w:rPr>
+      </w:pPr>
+    </w:p>
+    <w:p>
+      <w:pPr>
+        <w:pStyle w:val="NoteLevel1"/>
+        <w:rPr>
+          <w:b/>
+          <w:u w:val="single"/>
+        </w:rPr>
+      </w:pPr>
+      <w:proofErr w:type="gramStart"/>
+      <w:r>
+        <w:rPr>
+          <w:b/>
+          <w:u w:val="single"/>
+        </w:rPr>
+        <w:t>6._</w:t>
+      </w:r>
+      <w:proofErr w:type="gramEnd"/>
+      <w:r>
+        <w:rPr>
+          <w:b/>
+          <w:u w:val="single"/>
+        </w:rPr>
+        <w:t>____________________________________________________</w:t>
+      </w:r>
+    </w:p>
+    <w:p>
+      <w:pPr>
+        <w:pStyle w:val="NoteLevel1"/>
+        <w:rPr>
+          <w:b/>
+          <w:u w:val="single"/>
+        </w:rPr>
+      </w:pPr>
+    </w:p>
+    <w:p>
+      <w:pPr>
+        <w:pStyle w:val="NoteLevel1"/>
+        <w:rPr>
+          <w:b/>
+          <w:u w:val="single"/>
+        </w:rPr>
+      </w:pPr>
+      <w:proofErr w:type="gramStart"/>
+      <w:r>
+        <w:rPr>
+          <w:b/>
+          <w:u w:val="single"/>
+        </w:rPr>
+        <w:t>7._</w:t>
+      </w:r>
+      <w:proofErr w:type="gramEnd"/>
+      <w:r>
+        <w:rPr>
+          <w:b/>
+          <w:u w:val="single"/>
+        </w:rPr>
+        <w:t>____________________________________________________</w:t>
+      </w:r>
+    </w:p>
+    <w:p>
+      <w:pPr>
+        <w:pStyle w:val="NoteLevel1"/>
+        <w:rPr>
+          <w:b/>
+          <w:u w:val="single"/>
+        </w:rPr>
+      </w:pPr>
+    </w:p>
+    <w:p>
+      <w:pPr>
+        <w:pStyle w:val="NoteLevel1"/>
+        <w:rPr>
+          <w:b/>
+          <w:u w:val="single"/>
+        </w:rPr>
+      </w:pPr>
+      <w:proofErr w:type="gramStart"/>
+      <w:r>
+        <w:rPr>
+          <w:b/>
+          <w:u w:val="single"/>
+        </w:rPr>
+        <w:t>8._</w:t>
+      </w:r>
+      <w:proofErr w:type="gramEnd"/>
+      <w:r>
+        <w:rPr>
+          <w:b/>
+          <w:u w:val="single"/>
+        </w:rPr>
+        <w:t>____________________________________________________</w:t>
+      </w:r>
+    </w:p>
+    <w:p>
+      <w:pPr>
+        <w:tabs>
+          <w:tab w:val="left" w:pos="5380"/>
+        </w:tabs>
+      </w:pPr>
+    </w:p>
+    <w:p>
+      <w:pPr>
+        <w:tabs>
+          <w:tab w:val="left" w:pos="5380"/>
+        </w:tabs>
+        <w:sectPr>
+          <w:headerReference w:type="first" r:id="rId8"/>
+          <w:pgSz w:w="12240" w:h="15840"/>
+          <w:pgMar w:top="1440" w:right="1440" w:bottom="1440" w:left="1440" w:header="720" w:footer="720" w:gutter="0"/>
+          <w:cols w:space="720"/>
+          <w:titlePg/>
+          <w:docGrid w:type="lines" w:linePitch="360"/>
+        </w:sectPr>
+      </w:pPr>
+    </w:p>
+    <w:p>
+      <w:pPr>
+        <w:pStyle w:val="NoteLevel1"/>
+      </w:pPr>
+      <w:r>
+        <w:t xml:space="preserve">In accordance with the World Tae Kwon Do Federation, J.W. Kim’s Tae Kwon Do (Greenwood </w:t>
+      </w:r>
+      <w:proofErr w:type="spellStart"/>
+      <w:r>
+        <w:t>Vlg</w:t>
+      </w:r>
+      <w:proofErr w:type="spellEnd"/>
+      <w:r>
+        <w:t xml:space="preserve">, Co), and the Palo Alto YMCA Tae Kwon Do program, the undersign submits for application to the testing board for their individual </w:t>
+      </w:r>
+      <w:proofErr w:type="spellStart"/>
+      <w:r>
+        <w:t>Gup</w:t>
+      </w:r>
+      <w:proofErr w:type="spellEnd"/>
+      <w:r>
+        <w:t xml:space="preserve"> Belt promotion.</w:t>
+      </w:r>
+    </w:p>
+    <w:p>
+      <w:pPr>
+        <w:pStyle w:val="NoteLevel1"/>
+      </w:pPr>
+    </w:p>
+    <w:p>
+      <w:pPr>
+        <w:pStyle w:val="NoteLevel1"/>
+      </w:pPr>
+      <w:r>
+        <w:t>Please be reminded that the YMCA Tae Kwon Do program is a contact sport and that the undersign assumes full responsibility for bodily injury, death, or property damage or such children due to negligence of releases or otherwise while in, about or upon the premises of the YMCA and/or any facilities or equipment or participating in any program affiliated with the YMCA.</w:t>
+      </w:r>
+    </w:p>
+    <w:p>
+      <w:pPr>
+        <w:pStyle w:val="NoteLevel1"/>
+      </w:pPr>
+    </w:p>
+    <w:p>
+      <w:pPr>
+        <w:pStyle w:val="NoteLevel1"/>
+      </w:pPr>
+      <w:r>
+        <w:t>The UNDERSIGNED HAS READ AND VOLUNTARILY PARTICIPATES in this activity and acknowledges that he/she has previously signed a copy of the YMCA OF SILICON VALLEY RELEASE AND WAIVER OF LIABILITY AND INDEMNITY AGREEMENT.</w:t>
+      </w:r>
+    </w:p>
+    <w:p>
+      <w:pPr>
+        <w:pStyle w:val="NoteLevel1"/>
+      </w:pPr>
+    </w:p>
+    <w:p>
+      <w:pPr>
+        <w:pStyle w:val="NoteLevel1"/>
+        <w:rPr>
+          <w:b/>
+          <w:u w:val="single"/>
+        </w:rPr>
+      </w:pPr>
+      <w:r>
+        <w:rPr>
+          <w:b/>
+          <w:u w:val="single"/>
+        </w:rPr>
+        <w:t>Participant Name</w:t>
+      </w:r>
+      <w:r>
+        <w:rPr>
+          <w:b/>
+          <w:u w:val="single"/>
+        </w:rPr>
+        <w:t xml:space="preserve">/Belt </w:t>
+      </w:r>
+      <w:proofErr w:type="gramStart"/>
+      <w:r>
+        <w:rPr>
+          <w:b/>
+          <w:u w:val="single"/>
+        </w:rPr>
+        <w:t>Size</w:t>
+      </w:r>
+      <w:r>
+        <w:rPr>
+          <w:b/>
+          <w:u w:val="single"/>
+        </w:rPr>
+        <w:t>(</w:t>
+      </w:r>
+      <w:proofErr w:type="gramEnd"/>
+      <w:r>
+        <w:rPr>
+          <w:b/>
+          <w:u w:val="single"/>
+        </w:rPr>
+        <w:t>Pri</w:t>
+      </w:r>
+      <w:r>
+        <w:rPr>
+          <w:b/>
+          <w:u w:val="single"/>
+        </w:rPr>
+        <w:t xml:space="preserve">nt)             Parent/Guardian </w:t>
+      </w:r>
+      <w:r>
+        <w:rPr>
+          <w:b/>
+          <w:u w:val="single"/>
+        </w:rPr>
+        <w:t xml:space="preserve">Signature   </w:t>
+      </w:r>
+    </w:p>
+    <w:p>
+      <w:pPr>
+        <w:pStyle w:val="NoteLevel1"/>
+        <w:rPr>
+          <w:b/>
+          <w:u w:val="single"/>
+        </w:rPr>
+      </w:pPr>
+    </w:p>
+    <w:p>
+      <w:pPr>
+        <w:pStyle w:val="NoteLevel1"/>
+        <w:rPr>
+          <w:b/>
+          <w:u w:val="single"/>
+        </w:rPr>
+      </w:pPr>
+      <w:proofErr w:type="gramStart"/>
+      <w:r>
+        <w:rPr>
+          <w:b/>
+          <w:u w:val="single"/>
+        </w:rPr>
+        <w:t>9</w:t>
+      </w:r>
+      <w:r>
+        <w:rPr>
+          <w:b/>
+          <w:u w:val="single"/>
+        </w:rPr>
+        <w:t>._</w:t>
+      </w:r>
+      <w:proofErr w:type="gramEnd"/>
+      <w:r>
+        <w:rPr>
+          <w:b/>
+          <w:u w:val="single"/>
+        </w:rPr>
+        <w:t xml:space="preserve">___________________________________________________ </w:t>
+      </w:r>
+      <w:bookmarkStart w:id="2" w:name="_GoBack"/>
+      <w:bookmarkEnd w:id="2"/>
+    </w:p>
+    <w:p>
+      <w:pPr>
+        <w:pStyle w:val="NoteLevel1"/>
+        <w:rPr>
+          <w:b/>
+          <w:u w:val="single"/>
+        </w:rPr>
+      </w:pPr>
+    </w:p>
+    <w:p>
+      <w:pPr>
+        <w:pStyle w:val="NoteLevel1"/>
+        <w:rPr>
+          <w:b/>
+          <w:u w:val="single"/>
+        </w:rPr>
+      </w:pPr>
+      <w:r>
+        <w:rPr>
+          <w:b/>
+          <w:u w:val="single"/>
+        </w:rPr>
+        <w:t>10</w:t>
+      </w:r>
+      <w:proofErr w:type="gramStart"/>
+      <w:r>
+        <w:rPr>
+          <w:b/>
+          <w:u w:val="single"/>
+        </w:rPr>
+        <w:t>._</w:t>
+      </w:r>
+      <w:proofErr w:type="gramEnd"/>
+      <w:r>
+        <w:rPr>
+          <w:b/>
+          <w:u w:val="single"/>
+        </w:rPr>
+        <w:t>___________________________________________________</w:t>
+      </w:r>
+    </w:p>
+    <w:p>
+      <w:pPr>
+        <w:pStyle w:val="NoteLevel1"/>
+        <w:rPr>
+          <w:b/>
+          <w:u w:val="single"/>
+        </w:rPr>
+      </w:pPr>
+      <w:r>
+        <w:rPr>
+          <w:b/>
+          <w:u w:val="single"/>
+        </w:rPr>
+        <w:t xml:space="preserve"> </w:t>
+      </w:r>
+    </w:p>
+    <w:p>
+      <w:pPr>
+        <w:pStyle w:val="NoteLevel1"/>
+        <w:rPr>
+          <w:b/>
+          <w:u w:val="single"/>
+        </w:rPr>
+      </w:pPr>
+      <w:r>
+        <w:rPr>
+          <w:b/>
+          <w:u w:val="single"/>
+        </w:rPr>
+        <w:t>11</w:t>
+      </w:r>
+      <w:proofErr w:type="gramStart"/>
+      <w:r>
+        <w:rPr>
+          <w:b/>
+          <w:u w:val="single"/>
+        </w:rPr>
+        <w:t>._</w:t>
+      </w:r>
+      <w:proofErr w:type="gramEnd"/>
+      <w:r>
+        <w:rPr>
+          <w:b/>
+          <w:u w:val="single"/>
+        </w:rPr>
+        <w:t>____________________</w:t>
+      </w:r>
+      <w:r>
+        <w:rPr>
+          <w:b/>
+          <w:u w:val="single"/>
+        </w:rPr>
+        <w:t>_______________________________</w:t>
+      </w:r>
+    </w:p>
+    <w:p>
+      <w:pPr>
+        <w:pStyle w:val="NoteLevel1"/>
+        <w:rPr>
+          <w:b/>
+          <w:u w:val="single"/>
+        </w:rPr>
+      </w:pPr>
+    </w:p>
+    <w:p>
+      <w:pPr>
+        <w:pStyle w:val="NoteLevel1"/>
+        <w:rPr>
+          <w:b/>
+          <w:u w:val="single"/>
+        </w:rPr>
+      </w:pPr>
+      <w:r>
+        <w:rPr>
+          <w:b/>
+          <w:u w:val="single"/>
+        </w:rPr>
+        <w:t>12</w:t>
+      </w:r>
+      <w:proofErr w:type="gramStart"/>
+      <w:r>
+        <w:rPr>
+          <w:b/>
+          <w:u w:val="single"/>
+        </w:rPr>
+        <w:t>._</w:t>
+      </w:r>
+      <w:proofErr w:type="gramEnd"/>
+      <w:r>
+        <w:rPr>
+          <w:b/>
+          <w:u w:val="single"/>
+        </w:rPr>
+        <w:t>___________________________________________</w:t>
+      </w:r>
+      <w:r>
+        <w:rPr>
+          <w:b/>
+          <w:u w:val="single"/>
+        </w:rPr>
+        <w:t>________</w:t>
+      </w:r>
+    </w:p>
+    <w:p>
+      <w:pPr>
+        <w:pStyle w:val="NoteLevel1"/>
+        <w:rPr>
+          <w:b/>
+          <w:u w:val="single"/>
+        </w:rPr>
+      </w:pPr>
+    </w:p>
+    <w:p>
+      <w:pPr>
+        <w:pStyle w:val="NoteLevel1"/>
+        <w:rPr>
+          <w:b/>
+          <w:u w:val="single"/>
+        </w:rPr>
+      </w:pPr>
+      <w:r>
+        <w:rPr>
+          <w:b/>
+          <w:u w:val="single"/>
+        </w:rPr>
+        <w:t>13</w:t>
+      </w:r>
+      <w:proofErr w:type="gramStart"/>
+      <w:r>
+        <w:rPr>
+          <w:b/>
+          <w:u w:val="single"/>
+        </w:rPr>
+        <w:t>._</w:t>
+      </w:r>
+      <w:proofErr w:type="gramEnd"/>
+      <w:r>
+        <w:rPr>
+          <w:b/>
+          <w:u w:val="single"/>
+        </w:rPr>
+        <w:t>____________________</w:t>
+      </w:r>
+      <w:r>
+        <w:rPr>
+          <w:b/>
+          <w:u w:val="single"/>
+        </w:rPr>
+        <w:t>_______________________________</w:t>
+      </w:r>
+    </w:p>
+    <w:p>
+      <w:pPr>
+        <w:pStyle w:val="NoteLevel1"/>
+        <w:rPr>
+          <w:b/>
+          <w:u w:val="single"/>
+        </w:rPr>
+      </w:pPr>
+    </w:p>
+    <w:p>
+      <w:pPr>
+        <w:pStyle w:val="NoteLevel1"/>
+        <w:rPr>
+          <w:b/>
+          <w:u w:val="single"/>
+        </w:rPr>
+      </w:pPr>
+      <w:r>
+        <w:rPr>
+          <w:b/>
+          <w:u w:val="single"/>
+        </w:rPr>
+        <w:t>14</w:t>
+      </w:r>
+      <w:proofErr w:type="gramStart"/>
+      <w:r>
+        <w:rPr>
+          <w:b/>
+          <w:u w:val="single"/>
+        </w:rPr>
+        <w:t>._</w:t>
+      </w:r>
+      <w:proofErr w:type="gramEnd"/>
+      <w:r>
+        <w:rPr>
+          <w:b/>
+          <w:u w:val="single"/>
+        </w:rPr>
+        <w:t>____________________</w:t>
+      </w:r>
+      <w:r>
+        <w:rPr>
+          <w:b/>
+          <w:u w:val="single"/>
+        </w:rPr>
+        <w:t>_______________________________</w:t>
+      </w:r>
+    </w:p>
+    <w:p>
+      <w:pPr>
+        <w:pStyle w:val="NoteLevel1"/>
+        <w:rPr>
+          <w:b/>
+          <w:u w:val="single"/>
+        </w:rPr>
+      </w:pPr>
+    </w:p>
+    <w:p>
+      <w:pPr>
+        <w:pStyle w:val="NoteLevel1"/>
+        <w:rPr>
+          <w:b/>
+          <w:u w:val="single"/>
+        </w:rPr>
+      </w:pPr>
+      <w:r>
+        <w:rPr>
+          <w:b/>
+          <w:u w:val="single"/>
+        </w:rPr>
+        <w:t>15</w:t>
+      </w:r>
+      <w:proofErr w:type="gramStart"/>
+      <w:r>
+        <w:rPr>
+          <w:b/>
+          <w:u w:val="single"/>
+        </w:rPr>
+        <w:t>._</w:t>
+      </w:r>
+      <w:proofErr w:type="gramEnd"/>
+      <w:r>
+        <w:rPr>
+          <w:b/>
+          <w:u w:val="single"/>
+        </w:rPr>
+        <w:t>____________________</w:t>
+      </w:r>
+      <w:r>
+        <w:rPr>
+          <w:b/>
+          <w:u w:val="single"/>
+        </w:rPr>
+        <w:t>_______________________________</w:t>
+      </w:r>
+    </w:p>
+    <w:p>
+      <w:pPr>
+        <w:pStyle w:val="NoteLevel1"/>
+        <w:rPr>
+          <w:b/>
+          <w:u w:val="single"/>
+        </w:rPr>
+      </w:pPr>
+    </w:p>
+    <w:p>
+      <w:pPr>
+        <w:pStyle w:val="NoteLevel1"/>
+        <w:rPr>
+          <w:b/>
+          <w:u w:val="single"/>
+        </w:rPr>
+      </w:pPr>
+      <w:r>
+        <w:rPr>
+          <w:b/>
+          <w:u w:val="single"/>
+        </w:rPr>
+        <w:t>16</w:t>
+      </w:r>
+      <w:proofErr w:type="gramStart"/>
+      <w:r>
+        <w:rPr>
+          <w:b/>
+          <w:u w:val="single"/>
+        </w:rPr>
+        <w:t>._</w:t>
+      </w:r>
+      <w:proofErr w:type="gramEnd"/>
+      <w:r>
+        <w:rPr>
+          <w:b/>
+          <w:u w:val="single"/>
+        </w:rPr>
+        <w:t>____________________</w:t>
+      </w:r>
+      <w:r>
+        <w:rPr>
+          <w:b/>
+          <w:u w:val="single"/>
+        </w:rPr>
+        <w:t>_______________________________</w:t>
+      </w:r>
+    </w:p>
+    <w:sectPr>
+      <w:headerReference w:type="first" r:id="rId9"/>
+      <w:pgSz w:w="12240" w:h="15840"/>
+      <w:pgMar w:top="1440" w:right="1440" w:bottom="1440" w:left="1440" w:header="720" w:footer="720" w:gutter="0"/>
+      <w:cols w:space="720"/>
+      <w:titlePg/>
+      <w:docGrid w:type="lines" w:linePitch="360"/>
+    </w:sectPr>
   </w:body>
 </w:document>
 </file>
@@ -64,35 +962,814 @@
 </w:footnotes>
 </file>
 
+<file path=word/header1.xml><?xml version="1.0" encoding="utf-8"?>
+<w:hdr xmlns:wpc="http://schemas.microsoft.com/office/word/2010/wordprocessingCanvas" xmlns:mo="http://schemas.microsoft.com/office/mac/office/2008/main" xmlns:mc="http://schemas.openxmlformats.org/markup-compatibility/2006" xmlns:mv="urn:schemas-microsoft-com:mac:vml" xmlns:o="urn:schemas-microsoft-com:office:office" xmlns:r="http://schemas.openxmlformats.org/officeDocument/2006/relationships" xmlns:m="http://schemas.openxmlformats.org/officeDocument/2006/math" xmlns:v="urn:schemas-microsoft-com:vml" xmlns:wp14="http://schemas.microsoft.com/office/word/2010/wordprocessingDrawing" xmlns:wp="http://schemas.openxmlformats.org/drawingml/2006/wordprocessingDrawing" xmlns:w10="urn:schemas-microsoft-com:office:word" xmlns:w="http://schemas.openxmlformats.org/wordprocessingml/2006/main" xmlns:w14="http://schemas.microsoft.com/office/word/2010/wordml" xmlns:wpg="http://schemas.microsoft.com/office/word/2010/wordprocessingGroup" xmlns:wpi="http://schemas.microsoft.com/office/word/2010/wordprocessingInk" xmlns:wne="http://schemas.microsoft.com/office/word/2006/wordml" xmlns:wps="http://schemas.microsoft.com/office/word/2010/wordprocessingShape" mc:Ignorable="w14 wp14">
+  <w:p>
+    <w:pPr>
+      <w:pStyle w:val="Header"/>
+      <w:tabs>
+        <w:tab w:val="clear" w:pos="4320"/>
+        <w:tab w:val="clear" w:pos="8640"/>
+        <w:tab w:val="right" w:pos="9720"/>
+      </w:tabs>
+      <w:ind w:left="-360"/>
+      <w:rPr>
+        <w:rFonts w:ascii="Verdana" w:hAnsi="Verdana"/>
+        <w:sz w:val="36"/>
+        <w:szCs w:val="36"/>
+      </w:rPr>
+    </w:pPr>
+    <w:bookmarkStart w:id="0" w:name="_WNSectionTitle_3"/>
+    <w:bookmarkStart w:id="1" w:name="_WNTabType_2"/>
+    <w:r>
+      <w:rPr>
+        <w:rFonts w:ascii="Verdana" w:hAnsi="Verdana"/>
+        <w:sz w:val="36"/>
+        <w:szCs w:val="36"/>
+      </w:rPr>
+      <w:t>PALO ALTO TAE KWON DO</w:t>
+    </w:r>
+  </w:p>
+  <w:p>
+    <w:pPr>
+      <w:pStyle w:val="Header"/>
+      <w:tabs>
+        <w:tab w:val="clear" w:pos="4320"/>
+        <w:tab w:val="clear" w:pos="8640"/>
+        <w:tab w:val="right" w:pos="9720"/>
+      </w:tabs>
+      <w:ind w:left="-360"/>
+      <w:rPr>
+        <w:rFonts w:ascii="Verdana" w:hAnsi="Verdana"/>
+        <w:sz w:val="36"/>
+        <w:szCs w:val="36"/>
+      </w:rPr>
+    </w:pPr>
+    <w:r>
+      <w:rPr>
+        <w:rFonts w:ascii="Verdana" w:hAnsi="Verdana"/>
+        <w:sz w:val="36"/>
+        <w:szCs w:val="36"/>
+      </w:rPr>
+      <w:t>GUP BELT PROMOTION</w:t>
+    </w:r>
+  </w:p>
+  <w:p>
+    <w:pPr>
+      <w:pStyle w:val="Header"/>
+      <w:tabs>
+        <w:tab w:val="clear" w:pos="4320"/>
+        <w:tab w:val="clear" w:pos="8640"/>
+        <w:tab w:val="right" w:pos="9720"/>
+      </w:tabs>
+      <w:ind w:left="-360"/>
+      <w:rPr>
+        <w:rFonts w:ascii="Verdana" w:hAnsi="Verdana"/>
+        <w:sz w:val="36"/>
+        <w:szCs w:val="36"/>
+      </w:rPr>
+    </w:pPr>
+    <w:r>
+      <w:rPr>
+        <w:rFonts w:ascii="Verdana" w:hAnsi="Verdana"/>
+        <w:sz w:val="36"/>
+        <w:szCs w:val="36"/>
+      </w:rPr>
+      <w:t>SIGNUP SHEET</w:t>
+    </w:r>
+    <w:r>
+      <w:rPr>
+        <w:rFonts w:ascii="Verdana" w:hAnsi="Verdana"/>
+        <w:sz w:val="36"/>
+        <w:szCs w:val="36"/>
+      </w:rPr>
+      <w:tab/>
+    </w:r>
+    <w:r>
+      <w:rPr>
+        <w:rFonts w:ascii="Verdana" w:hAnsi="Verdana"/>
+        <w:sz w:val="36"/>
+        <w:szCs w:val="36"/>
+      </w:rPr>
+      <w:fldChar w:fldCharType="begin"/>
+    </w:r>
+    <w:r>
+      <w:rPr>
+        <w:rFonts w:ascii="Verdana" w:hAnsi="Verdana"/>
+      </w:rPr>
+      <w:instrText xml:space="preserve"> CREATEDATE </w:instrText>
+    </w:r>
+    <w:r>
+      <w:rPr>
+        <w:rFonts w:ascii="Verdana" w:hAnsi="Verdana"/>
+        <w:sz w:val="36"/>
+        <w:szCs w:val="36"/>
+      </w:rPr>
+      <w:fldChar w:fldCharType="separate"/>
+    </w:r>
+    <w:r>
+      <w:rPr>
+        <w:rFonts w:ascii="Verdana" w:hAnsi="Verdana"/>
+        <w:noProof/>
+      </w:rPr>
+      <w:t>8/31/14 10:26 AM</w:t>
+    </w:r>
+    <w:r>
+      <w:rPr>
+        <w:rFonts w:ascii="Verdana" w:hAnsi="Verdana"/>
+        <w:sz w:val="36"/>
+        <w:szCs w:val="36"/>
+      </w:rPr>
+      <w:fldChar w:fldCharType="end"/>
+    </w:r>
+  </w:p>
+  <w:bookmarkEnd w:id="0"/>
+  <w:bookmarkEnd w:id="1"/>
+</w:hdr>
+</file>
+
+<file path=word/header2.xml><?xml version="1.0" encoding="utf-8"?>
+<w:hdr xmlns:wpc="http://schemas.microsoft.com/office/word/2010/wordprocessingCanvas" xmlns:mo="http://schemas.microsoft.com/office/mac/office/2008/main" xmlns:mc="http://schemas.openxmlformats.org/markup-compatibility/2006" xmlns:mv="urn:schemas-microsoft-com:mac:vml" xmlns:o="urn:schemas-microsoft-com:office:office" xmlns:r="http://schemas.openxmlformats.org/officeDocument/2006/relationships" xmlns:m="http://schemas.openxmlformats.org/officeDocument/2006/math" xmlns:v="urn:schemas-microsoft-com:vml" xmlns:wp14="http://schemas.microsoft.com/office/word/2010/wordprocessingDrawing" xmlns:wp="http://schemas.openxmlformats.org/drawingml/2006/wordprocessingDrawing" xmlns:w10="urn:schemas-microsoft-com:office:word" xmlns:w="http://schemas.openxmlformats.org/wordprocessingml/2006/main" xmlns:w14="http://schemas.microsoft.com/office/word/2010/wordml" xmlns:wpg="http://schemas.microsoft.com/office/word/2010/wordprocessingGroup" xmlns:wpi="http://schemas.microsoft.com/office/word/2010/wordprocessingInk" xmlns:wne="http://schemas.microsoft.com/office/word/2006/wordml" xmlns:wps="http://schemas.microsoft.com/office/word/2010/wordprocessingShape" mc:Ignorable="w14 wp14">
+  <w:p>
+    <w:pPr>
+      <w:pStyle w:val="Header"/>
+      <w:tabs>
+        <w:tab w:val="right" w:pos="9720"/>
+      </w:tabs>
+      <w:ind w:left="-360"/>
+      <w:rPr>
+        <w:rFonts w:ascii="Verdana" w:hAnsi="Verdana"/>
+        <w:sz w:val="36"/>
+        <w:szCs w:val="36"/>
+      </w:rPr>
+    </w:pPr>
+    <w:bookmarkStart w:id="3" w:name="_WNSectionTitle"/>
+    <w:bookmarkStart w:id="4" w:name="_WNTabType_1"/>
+    <w:r>
+      <w:rPr>
+        <w:rFonts w:ascii="Verdana" w:hAnsi="Verdana"/>
+        <w:sz w:val="36"/>
+        <w:szCs w:val="36"/>
+      </w:rPr>
+      <w:t>PALO ALTO TAE KWON DO</w:t>
+    </w:r>
+  </w:p>
+  <w:p>
+    <w:pPr>
+      <w:pStyle w:val="Header"/>
+      <w:tabs>
+        <w:tab w:val="right" w:pos="9720"/>
+      </w:tabs>
+      <w:ind w:left="-360"/>
+      <w:rPr>
+        <w:rFonts w:ascii="Verdana" w:hAnsi="Verdana"/>
+        <w:sz w:val="36"/>
+        <w:szCs w:val="36"/>
+      </w:rPr>
+    </w:pPr>
+    <w:r>
+      <w:rPr>
+        <w:rFonts w:ascii="Verdana" w:hAnsi="Verdana"/>
+        <w:sz w:val="36"/>
+        <w:szCs w:val="36"/>
+      </w:rPr>
+      <w:t>GUP BELT PROMOTION</w:t>
+    </w:r>
+  </w:p>
+  <w:p>
+    <w:pPr>
+      <w:pStyle w:val="Header"/>
+      <w:tabs>
+        <w:tab w:val="right" w:pos="9720"/>
+      </w:tabs>
+      <w:ind w:left="-360"/>
+      <w:rPr>
+        <w:rFonts w:ascii="Verdana" w:hAnsi="Verdana"/>
+        <w:sz w:val="36"/>
+        <w:szCs w:val="36"/>
+      </w:rPr>
+    </w:pPr>
+    <w:r>
+      <w:rPr>
+        <w:rFonts w:ascii="Verdana" w:hAnsi="Verdana"/>
+        <w:sz w:val="36"/>
+        <w:szCs w:val="36"/>
+      </w:rPr>
+      <w:t>SIGNUP SHEET</w:t>
+    </w:r>
+  </w:p>
+  <w:p>
+    <w:pPr>
+      <w:pStyle w:val="Header"/>
+      <w:tabs>
+        <w:tab w:val="clear" w:pos="4320"/>
+        <w:tab w:val="clear" w:pos="8640"/>
+        <w:tab w:val="right" w:pos="9720"/>
+      </w:tabs>
+      <w:ind w:left="-360"/>
+      <w:rPr>
+        <w:rFonts w:ascii="Verdana" w:hAnsi="Verdana"/>
+        <w:sz w:val="36"/>
+        <w:szCs w:val="36"/>
+      </w:rPr>
+    </w:pPr>
+    <w:r>
+      <w:rPr>
+        <w:rFonts w:ascii="Verdana" w:hAnsi="Verdana"/>
+        <w:sz w:val="36"/>
+        <w:szCs w:val="36"/>
+      </w:rPr>
+      <w:t xml:space="preserve">CONTINUED </w:t>
+    </w:r>
+    <w:r>
+      <w:rPr>
+        <w:rFonts w:ascii="Verdana" w:hAnsi="Verdana"/>
+        <w:sz w:val="36"/>
+        <w:szCs w:val="36"/>
+      </w:rPr>
+      <w:tab/>
+    </w:r>
+    <w:r>
+      <w:rPr>
+        <w:rFonts w:ascii="Verdana" w:hAnsi="Verdana"/>
+        <w:sz w:val="36"/>
+        <w:szCs w:val="36"/>
+      </w:rPr>
+      <w:fldChar w:fldCharType="begin"/>
+    </w:r>
+    <w:r>
+      <w:rPr>
+        <w:rFonts w:ascii="Verdana" w:hAnsi="Verdana"/>
+      </w:rPr>
+      <w:instrText xml:space="preserve"> CREATEDATE </w:instrText>
+    </w:r>
+    <w:r>
+      <w:rPr>
+        <w:rFonts w:ascii="Verdana" w:hAnsi="Verdana"/>
+        <w:sz w:val="36"/>
+        <w:szCs w:val="36"/>
+      </w:rPr>
+      <w:fldChar w:fldCharType="separate"/>
+    </w:r>
+    <w:r>
+      <w:rPr>
+        <w:rFonts w:ascii="Verdana" w:hAnsi="Verdana"/>
+        <w:noProof/>
+      </w:rPr>
+      <w:t>8/31/14 10:26 AM</w:t>
+    </w:r>
+    <w:r>
+      <w:rPr>
+        <w:rFonts w:ascii="Verdana" w:hAnsi="Verdana"/>
+        <w:sz w:val="36"/>
+        <w:szCs w:val="36"/>
+      </w:rPr>
+      <w:fldChar w:fldCharType="end"/>
+    </w:r>
+  </w:p>
+  <w:bookmarkEnd w:id="3"/>
+  <w:bookmarkEnd w:id="4"/>
+</w:hdr>
+</file>
+
 <file path=word/numbering.xml><?xml version="1.0" encoding="utf-8"?>
 <w:numbering xmlns:wpc="http://schemas.microsoft.com/office/word/2010/wordprocessingCanvas" xmlns:mo="http://schemas.microsoft.com/office/mac/office/2008/main" xmlns:mc="http://schemas.openxmlformats.org/markup-compatibility/2006" xmlns:mv="urn:schemas-microsoft-com:mac:vml" xmlns:o="urn:schemas-microsoft-com:office:office" xmlns:r="http://schemas.openxmlformats.org/officeDocument/2006/relationships" xmlns:m="http://schemas.openxmlformats.org/officeDocument/2006/math" xmlns:v="urn:schemas-microsoft-com:vml" xmlns:wp14="http://schemas.microsoft.com/office/word/2010/wordprocessingDrawing" xmlns:wp="http://schemas.openxmlformats.org/drawingml/2006/wordprocessingDrawing" xmlns:w10="urn:schemas-microsoft-com:office:word" xmlns:w="http://schemas.openxmlformats.org/wordprocessingml/2006/main" xmlns:w14="http://schemas.microsoft.com/office/word/2010/wordml" xmlns:wpg="http://schemas.microsoft.com/office/word/2010/wordprocessingGroup" xmlns:wpi="http://schemas.microsoft.com/office/word/2010/wordprocessingInk" xmlns:wne="http://schemas.microsoft.com/office/word/2006/wordml" xmlns:wps="http://schemas.microsoft.com/office/word/2010/wordprocessingShape" mc:Ignorable="w14 wp14">
-  <w:abstractNum w:abstractNumId="1">
+  <w:abstractNum w:abstractNumId="0">
+    <w:nsid w:val="FFFFFF1D"/>
+    <w:multiLevelType w:val="multilevel"/>
+    <w:tmpl w:val="E0E4376C"/>
     <w:lvl w:ilvl="0">
+      <w:start w:val="1"/>
+      <w:numFmt w:val="bullet"/>
+      <w:pStyle w:val="NoteLevel1"/>
+      <w:lvlText w:val=""/>
+      <w:lvlJc w:val="left"/>
       <w:pPr>
         <w:tabs>
           <w:tab w:val="num" w:pos="0"/>
         </w:tabs>
-      </w:pPr>
+        <w:ind w:left="0" w:firstLine="0"/>
+      </w:pPr>
+      <w:rPr>
+        <w:rFonts w:ascii="Symbol" w:hAnsi="Symbol" w:hint="default"/>
+      </w:rPr>
     </w:lvl>
-  </w:abstractNum>
-  <w:abstractNum w:abstractNumId="2">
-    <w:lvl w:ilvl="0">
-      <w:pPr>
-        <w:ind w:left="1" w:hanging="0"/>
-      </w:pPr>
+    <w:lvl w:ilvl="1">
+      <w:start w:val="1"/>
+      <w:numFmt w:val="bullet"/>
+      <w:pStyle w:val="NoteLevel2"/>
+      <w:lvlText w:val=""/>
+      <w:lvlJc w:val="left"/>
+      <w:pPr>
+        <w:tabs>
+          <w:tab w:val="num" w:pos="720"/>
+        </w:tabs>
+        <w:ind w:left="1080" w:hanging="360"/>
+      </w:pPr>
+      <w:rPr>
+        <w:rFonts w:ascii="Symbol" w:hAnsi="Symbol" w:hint="default"/>
+      </w:rPr>
+    </w:lvl>
+    <w:lvl w:ilvl="2">
+      <w:start w:val="1"/>
+      <w:numFmt w:val="bullet"/>
+      <w:pStyle w:val="NoteLevel3"/>
+      <w:lvlText w:val="o"/>
+      <w:lvlJc w:val="left"/>
+      <w:pPr>
+        <w:tabs>
+          <w:tab w:val="num" w:pos="1440"/>
+        </w:tabs>
+        <w:ind w:left="1800" w:hanging="360"/>
+      </w:pPr>
+      <w:rPr>
+        <w:rFonts w:ascii="Courier New" w:hAnsi="Courier New" w:hint="default"/>
+      </w:rPr>
+    </w:lvl>
+    <w:lvl w:ilvl="3">
+      <w:start w:val="1"/>
+      <w:numFmt w:val="bullet"/>
+      <w:pStyle w:val="NoteLevel4"/>
+      <w:lvlText w:val=""/>
+      <w:lvlJc w:val="left"/>
+      <w:pPr>
+        <w:tabs>
+          <w:tab w:val="num" w:pos="2160"/>
+        </w:tabs>
+        <w:ind w:left="2520" w:hanging="360"/>
+      </w:pPr>
+      <w:rPr>
+        <w:rFonts w:ascii="Wingdings" w:hAnsi="Wingdings" w:hint="default"/>
+      </w:rPr>
+    </w:lvl>
+    <w:lvl w:ilvl="4">
+      <w:start w:val="1"/>
+      <w:numFmt w:val="bullet"/>
+      <w:pStyle w:val="NoteLevel5"/>
+      <w:lvlText w:val=""/>
+      <w:lvlJc w:val="left"/>
+      <w:pPr>
+        <w:tabs>
+          <w:tab w:val="num" w:pos="2880"/>
+        </w:tabs>
+        <w:ind w:left="3240" w:hanging="360"/>
+      </w:pPr>
+      <w:rPr>
+        <w:rFonts w:ascii="Wingdings" w:hAnsi="Wingdings" w:hint="default"/>
+      </w:rPr>
+    </w:lvl>
+    <w:lvl w:ilvl="5">
+      <w:start w:val="1"/>
+      <w:numFmt w:val="bullet"/>
+      <w:pStyle w:val="NoteLevel6"/>
+      <w:lvlText w:val=""/>
+      <w:lvlJc w:val="left"/>
+      <w:pPr>
+        <w:tabs>
+          <w:tab w:val="num" w:pos="3600"/>
+        </w:tabs>
+        <w:ind w:left="3960" w:hanging="360"/>
+      </w:pPr>
+      <w:rPr>
+        <w:rFonts w:ascii="Symbol" w:hAnsi="Symbol" w:hint="default"/>
+      </w:rPr>
+    </w:lvl>
+    <w:lvl w:ilvl="6">
+      <w:start w:val="1"/>
+      <w:numFmt w:val="bullet"/>
+      <w:pStyle w:val="NoteLevel7"/>
+      <w:lvlText w:val="o"/>
+      <w:lvlJc w:val="left"/>
+      <w:pPr>
+        <w:tabs>
+          <w:tab w:val="num" w:pos="4320"/>
+        </w:tabs>
+        <w:ind w:left="4680" w:hanging="360"/>
+      </w:pPr>
+      <w:rPr>
+        <w:rFonts w:ascii="Courier New" w:hAnsi="Courier New" w:hint="default"/>
+      </w:rPr>
+    </w:lvl>
+    <w:lvl w:ilvl="7">
+      <w:start w:val="1"/>
+      <w:numFmt w:val="bullet"/>
+      <w:pStyle w:val="NoteLevel8"/>
+      <w:lvlText w:val=""/>
+      <w:lvlJc w:val="left"/>
+      <w:pPr>
+        <w:tabs>
+          <w:tab w:val="num" w:pos="5040"/>
+        </w:tabs>
+        <w:ind w:left="5400" w:hanging="360"/>
+      </w:pPr>
+      <w:rPr>
+        <w:rFonts w:ascii="Wingdings" w:hAnsi="Wingdings" w:hint="default"/>
+      </w:rPr>
+    </w:lvl>
+    <w:lvl w:ilvl="8">
+      <w:start w:val="1"/>
+      <w:numFmt w:val="bullet"/>
+      <w:pStyle w:val="NoteLevel9"/>
+      <w:lvlText w:val=""/>
+      <w:lvlJc w:val="left"/>
+      <w:pPr>
+        <w:tabs>
+          <w:tab w:val="num" w:pos="5760"/>
+        </w:tabs>
+        <w:ind w:left="6120" w:hanging="360"/>
+      </w:pPr>
+      <w:rPr>
+        <w:rFonts w:ascii="Wingdings" w:hAnsi="Wingdings" w:hint="default"/>
+      </w:rPr>
     </w:lvl>
   </w:abstractNum>
   <w:num w:numId="1">
-    <w:abstractNumId w:val="1"/>
-  </w:num>
-  <w:num w:numId="2">
-    <w:abstractNumId w:val="2"/>
+    <w:abstractNumId w:val="0"/>
   </w:num>
 </w:numbering>
 </file>
 
 <file path=word/styles.xml><?xml version="1.0" encoding="utf-8"?>
 <w:styles xmlns:mc="http://schemas.openxmlformats.org/markup-compatibility/2006" xmlns:r="http://schemas.openxmlformats.org/officeDocument/2006/relationships" xmlns:w="http://schemas.openxmlformats.org/wordprocessingml/2006/main" xmlns:w14="http://schemas.microsoft.com/office/word/2010/wordml" mc:Ignorable="w14">
+  <w:docDefaults>
+    <w:rPrDefault>
+      <w:rPr>
+        <w:rFonts w:asciiTheme="minorHAnsi" w:eastAsiaTheme="minorEastAsia" w:hAnsiTheme="minorHAnsi" w:cstheme="minorBidi"/>
+        <w:sz w:val="24"/>
+        <w:szCs w:val="24"/>
+        <w:lang w:val="en-US" w:eastAsia="en-US" w:bidi="ar-SA"/>
+      </w:rPr>
+    </w:rPrDefault>
+    <w:pPrDefault/>
+  </w:docDefaults>
+  <w:latentStyles w:defLockedState="0" w:defUIPriority="99" w:defSemiHidden="1" w:defUnhideWhenUsed="1" w:defQFormat="0" w:count="276">
+    <w:lsdException w:name="Normal" w:semiHidden="0" w:uiPriority="0" w:unhideWhenUsed="0" w:qFormat="1"/>
+    <w:lsdException w:name="heading 1" w:semiHidden="0" w:uiPriority="9" w:unhideWhenUsed="0" w:qFormat="1"/>
+    <w:lsdException w:name="heading 2" w:uiPriority="9" w:qFormat="1"/>
+    <w:lsdException w:name="heading 3" w:uiPriority="9" w:qFormat="1"/>
+    <w:lsdException w:name="heading 4" w:uiPriority="9" w:qFormat="1"/>
+    <w:lsdException w:name="heading 5" w:uiPriority="9" w:qFormat="1"/>
+    <w:lsdException w:name="heading 6" w:uiPriority="9" w:qFormat="1"/>
+    <w:lsdException w:name="heading 7" w:uiPriority="9" w:qFormat="1"/>
+    <w:lsdException w:name="heading 8" w:uiPriority="9" w:qFormat="1"/>
+    <w:lsdException w:name="heading 9" w:uiPriority="9" w:qFormat="1"/>
+    <w:lsdException w:name="toc 1" w:uiPriority="39"/>
+    <w:lsdException w:name="toc 2" w:uiPriority="39"/>
+    <w:lsdException w:name="toc 3" w:uiPriority="39"/>
+    <w:lsdException w:name="toc 4" w:uiPriority="39"/>
+    <w:lsdException w:name="toc 5" w:uiPriority="39"/>
+    <w:lsdException w:name="toc 6" w:uiPriority="39"/>
+    <w:lsdException w:name="toc 7" w:uiPriority="39"/>
+    <w:lsdException w:name="toc 8" w:uiPriority="39"/>
+    <w:lsdException w:name="toc 9" w:uiPriority="39"/>
+    <w:lsdException w:name="caption" w:uiPriority="35" w:qFormat="1"/>
+    <w:lsdException w:name="Title" w:semiHidden="0" w:uiPriority="10" w:unhideWhenUsed="0" w:qFormat="1"/>
+    <w:lsdException w:name="Default Paragraph Font" w:uiPriority="1"/>
+    <w:lsdException w:name="Subtitle" w:semiHidden="0" w:uiPriority="11" w:unhideWhenUsed="0" w:qFormat="1"/>
+    <w:lsdException w:name="Strong" w:semiHidden="0" w:uiPriority="22" w:unhideWhenUsed="0" w:qFormat="1"/>
+    <w:lsdException w:name="Emphasis" w:semiHidden="0" w:uiPriority="20" w:unhideWhenUsed="0" w:qFormat="1"/>
+    <w:lsdException w:name="Table Grid" w:semiHidden="0" w:uiPriority="59" w:unhideWhenUsed="0"/>
+    <w:lsdException w:name="Placeholder Text" w:unhideWhenUsed="0"/>
+    <w:lsdException w:name="No Spacing" w:uiPriority="1" w:unhideWhenUsed="0" w:qFormat="1"/>
+    <w:lsdException w:name="Light Shading" w:semiHidden="0" w:uiPriority="60" w:unhideWhenUsed="0"/>
+    <w:lsdException w:name="Light List" w:semiHidden="0" w:uiPriority="61" w:unhideWhenUsed="0"/>
+    <w:lsdException w:name="Light Grid" w:semiHidden="0" w:uiPriority="62" w:unhideWhenUsed="0"/>
+    <w:lsdException w:name="Medium Shading 1" w:semiHidden="0" w:uiPriority="63" w:unhideWhenUsed="0"/>
+    <w:lsdException w:name="Medium Shading 2" w:semiHidden="0" w:uiPriority="64" w:unhideWhenUsed="0"/>
+    <w:lsdException w:name="Medium List 1" w:semiHidden="0" w:uiPriority="65" w:unhideWhenUsed="0"/>
+    <w:lsdException w:name="Medium List 2" w:semiHidden="0" w:uiPriority="66" w:unhideWhenUsed="0"/>
+    <w:lsdException w:name="Medium Grid 1" w:semiHidden="0" w:uiPriority="67" w:unhideWhenUsed="0"/>
+    <w:lsdException w:name="Medium Grid 2" w:semiHidden="0" w:uiPriority="68" w:unhideWhenUsed="0"/>
+    <w:lsdException w:name="Medium Grid 3" w:semiHidden="0" w:uiPriority="69" w:unhideWhenUsed="0"/>
+    <w:lsdException w:name="Dark List" w:semiHidden="0" w:uiPriority="70" w:unhideWhenUsed="0"/>
+    <w:lsdException w:name="Colorful Shading" w:semiHidden="0" w:uiPriority="71" w:unhideWhenUsed="0"/>
+    <w:lsdException w:name="Colorful List" w:semiHidden="0" w:uiPriority="72" w:unhideWhenUsed="0"/>
+    <w:lsdException w:name="Colorful Grid" w:semiHidden="0" w:uiPriority="73" w:unhideWhenUsed="0"/>
+    <w:lsdException w:name="Light Shading Accent 1" w:semiHidden="0" w:uiPriority="60" w:unhideWhenUsed="0"/>
+    <w:lsdException w:name="Light List Accent 1" w:semiHidden="0" w:uiPriority="61" w:unhideWhenUsed="0"/>
+    <w:lsdException w:name="Light Grid Accent 1" w:semiHidden="0" w:uiPriority="62" w:unhideWhenUsed="0"/>
+    <w:lsdException w:name="Medium Shading 1 Accent 1" w:semiHidden="0" w:uiPriority="63" w:unhideWhenUsed="0"/>
+    <w:lsdException w:name="Medium Shading 2 Accent 1" w:semiHidden="0" w:uiPriority="64" w:unhideWhenUsed="0"/>
+    <w:lsdException w:name="Medium List 1 Accent 1" w:semiHidden="0" w:uiPriority="65" w:unhideWhenUsed="0"/>
+    <w:lsdException w:name="Revision" w:unhideWhenUsed="0"/>
+    <w:lsdException w:name="List Paragraph" w:semiHidden="0" w:uiPriority="34" w:unhideWhenUsed="0" w:qFormat="1"/>
+    <w:lsdException w:name="Quote" w:semiHidden="0" w:uiPriority="29" w:unhideWhenUsed="0" w:qFormat="1"/>
+    <w:lsdException w:name="Intense Quote" w:semiHidden="0" w:uiPriority="30" w:unhideWhenUsed="0" w:qFormat="1"/>
+    <w:lsdException w:name="Medium List 2 Accent 1" w:semiHidden="0" w:uiPriority="66" w:unhideWhenUsed="0"/>
+    <w:lsdException w:name="Medium Grid 1 Accent 1" w:semiHidden="0" w:uiPriority="67" w:unhideWhenUsed="0"/>
+    <w:lsdException w:name="Medium Grid 2 Accent 1" w:semiHidden="0" w:uiPriority="68" w:unhideWhenUsed="0"/>
+    <w:lsdException w:name="Medium Grid 3 Accent 1" w:semiHidden="0" w:uiPriority="69" w:unhideWhenUsed="0"/>
+    <w:lsdException w:name="Dark List Accent 1" w:semiHidden="0" w:uiPriority="70" w:unhideWhenUsed="0"/>
+    <w:lsdException w:name="Colorful Shading Accent 1" w:semiHidden="0" w:uiPriority="71" w:unhideWhenUsed="0"/>
+    <w:lsdException w:name="Colorful List Accent 1" w:semiHidden="0" w:uiPriority="72" w:unhideWhenUsed="0"/>
+    <w:lsdException w:name="Colorful Grid Accent 1" w:semiHidden="0" w:uiPriority="73" w:unhideWhenUsed="0"/>
+    <w:lsdException w:name="Light Shading Accent 2" w:semiHidden="0" w:uiPriority="60" w:unhideWhenUsed="0"/>
+    <w:lsdException w:name="Light List Accent 2" w:semiHidden="0" w:uiPriority="61" w:unhideWhenUsed="0"/>
+    <w:lsdException w:name="Light Grid Accent 2" w:semiHidden="0" w:uiPriority="62" w:unhideWhenUsed="0"/>
+    <w:lsdException w:name="Medium Shading 1 Accent 2" w:semiHidden="0" w:uiPriority="63" w:unhideWhenUsed="0"/>
+    <w:lsdException w:name="Medium Shading 2 Accent 2" w:semiHidden="0" w:uiPriority="64" w:unhideWhenUsed="0"/>
+    <w:lsdException w:name="Medium List 1 Accent 2" w:semiHidden="0" w:uiPriority="65" w:unhideWhenUsed="0"/>
+    <w:lsdException w:name="Medium List 2 Accent 2" w:semiHidden="0" w:uiPriority="66" w:unhideWhenUsed="0"/>
+    <w:lsdException w:name="Medium Grid 1 Accent 2" w:semiHidden="0" w:uiPriority="67" w:unhideWhenUsed="0"/>
+    <w:lsdException w:name="Medium Grid 2 Accent 2" w:semiHidden="0" w:uiPriority="68" w:unhideWhenUsed="0"/>
+    <w:lsdException w:name="Medium Grid 3 Accent 2" w:semiHidden="0" w:uiPriority="69" w:unhideWhenUsed="0"/>
+    <w:lsdException w:name="Dark List Accent 2" w:semiHidden="0" w:uiPriority="70" w:unhideWhenUsed="0"/>
+    <w:lsdException w:name="Colorful Shading Accent 2" w:semiHidden="0" w:uiPriority="71" w:unhideWhenUsed="0"/>
+    <w:lsdException w:name="Colorful List Accent 2" w:semiHidden="0" w:uiPriority="72" w:unhideWhenUsed="0"/>
+    <w:lsdException w:name="Colorful Grid Accent 2" w:semiHidden="0" w:uiPriority="73" w:unhideWhenUsed="0"/>
+    <w:lsdException w:name="Light Shading Accent 3" w:semiHidden="0" w:uiPriority="60" w:unhideWhenUsed="0"/>
+    <w:lsdException w:name="Light List Accent 3" w:semiHidden="0" w:uiPriority="61" w:unhideWhenUsed="0"/>
+    <w:lsdException w:name="Light Grid Accent 3" w:semiHidden="0" w:uiPriority="62" w:unhideWhenUsed="0"/>
+    <w:lsdException w:name="Medium Shading 1 Accent 3" w:semiHidden="0" w:uiPriority="63" w:unhideWhenUsed="0"/>
+    <w:lsdException w:name="Medium Shading 2 Accent 3" w:semiHidden="0" w:uiPriority="64" w:unhideWhenUsed="0"/>
+    <w:lsdException w:name="Medium List 1 Accent 3" w:semiHidden="0" w:uiPriority="65" w:unhideWhenUsed="0"/>
+    <w:lsdException w:name="Medium List 2 Accent 3" w:semiHidden="0" w:uiPriority="66" w:unhideWhenUsed="0"/>
+    <w:lsdException w:name="Medium Grid 1 Accent 3" w:semiHidden="0" w:uiPriority="67" w:unhideWhenUsed="0"/>
+    <w:lsdException w:name="Medium Grid 2 Accent 3" w:semiHidden="0" w:uiPriority="68" w:unhideWhenUsed="0"/>
+    <w:lsdException w:name="Medium Grid 3 Accent 3" w:semiHidden="0" w:uiPriority="69" w:unhideWhenUsed="0"/>
+    <w:lsdException w:name="Dark List Accent 3" w:semiHidden="0" w:uiPriority="70" w:unhideWhenUsed="0"/>
+    <w:lsdException w:name="Colorful Shading Accent 3" w:semiHidden="0" w:uiPriority="71" w:unhideWhenUsed="0"/>
+    <w:lsdException w:name="Colorful List Accent 3" w:semiHidden="0" w:uiPriority="72" w:unhideWhenUsed="0"/>
+    <w:lsdException w:name="Colorful Grid Accent 3" w:semiHidden="0" w:uiPriority="73" w:unhideWhenUsed="0"/>
+    <w:lsdException w:name="Light Shading Accent 4" w:semiHidden="0" w:uiPriority="60" w:unhideWhenUsed="0"/>
+    <w:lsdException w:name="Light List Accent 4" w:semiHidden="0" w:uiPriority="61" w:unhideWhenUsed="0"/>
+    <w:lsdException w:name="Light Grid Accent 4" w:semiHidden="0" w:uiPriority="62" w:unhideWhenUsed="0"/>
+    <w:lsdException w:name="Medium Shading 1 Accent 4" w:semiHidden="0" w:uiPriority="63" w:unhideWhenUsed="0"/>
+    <w:lsdException w:name="Medium Shading 2 Accent 4" w:semiHidden="0" w:uiPriority="64" w:unhideWhenUsed="0"/>
+    <w:lsdException w:name="Medium List 1 Accent 4" w:semiHidden="0" w:uiPriority="65" w:unhideWhenUsed="0"/>
+    <w:lsdException w:name="Medium List 2 Accent 4" w:semiHidden="0" w:uiPriority="66" w:unhideWhenUsed="0"/>
+    <w:lsdException w:name="Medium Grid 1 Accent 4" w:semiHidden="0" w:uiPriority="67" w:unhideWhenUsed="0"/>
+    <w:lsdException w:name="Medium Grid 2 Accent 4" w:semiHidden="0" w:uiPriority="68" w:unhideWhenUsed="0"/>
+    <w:lsdException w:name="Medium Grid 3 Accent 4" w:semiHidden="0" w:uiPriority="69" w:unhideWhenUsed="0"/>
+    <w:lsdException w:name="Dark List Accent 4" w:semiHidden="0" w:uiPriority="70" w:unhideWhenUsed="0"/>
+    <w:lsdException w:name="Colorful Shading Accent 4" w:semiHidden="0" w:uiPriority="71" w:unhideWhenUsed="0"/>
+    <w:lsdException w:name="Colorful List Accent 4" w:semiHidden="0" w:uiPriority="72" w:unhideWhenUsed="0"/>
+    <w:lsdException w:name="Colorful Grid Accent 4" w:semiHidden="0" w:uiPriority="73" w:unhideWhenUsed="0"/>
+    <w:lsdException w:name="Light Shading Accent 5" w:semiHidden="0" w:uiPriority="60" w:unhideWhenUsed="0"/>
+    <w:lsdException w:name="Light List Accent 5" w:semiHidden="0" w:uiPriority="61" w:unhideWhenUsed="0"/>
+    <w:lsdException w:name="Light Grid Accent 5" w:semiHidden="0" w:uiPriority="62" w:unhideWhenUsed="0"/>
+    <w:lsdException w:name="Medium Shading 1 Accent 5" w:semiHidden="0" w:uiPriority="63" w:unhideWhenUsed="0"/>
+    <w:lsdException w:name="Medium Shading 2 Accent 5" w:semiHidden="0" w:uiPriority="64" w:unhideWhenUsed="0"/>
+    <w:lsdException w:name="Medium List 1 Accent 5" w:semiHidden="0" w:uiPriority="65" w:unhideWhenUsed="0"/>
+    <w:lsdException w:name="Medium List 2 Accent 5" w:semiHidden="0" w:uiPriority="66" w:unhideWhenUsed="0"/>
+    <w:lsdException w:name="Medium Grid 1 Accent 5" w:semiHidden="0" w:uiPriority="67" w:unhideWhenUsed="0"/>
+    <w:lsdException w:name="Medium Grid 2 Accent 5" w:semiHidden="0" w:uiPriority="68" w:unhideWhenUsed="0"/>
+    <w:lsdException w:name="Medium Grid 3 Accent 5" w:semiHidden="0" w:uiPriority="69" w:unhideWhenUsed="0"/>
+    <w:lsdException w:name="Dark List Accent 5" w:semiHidden="0" w:uiPriority="70" w:unhideWhenUsed="0"/>
+    <w:lsdException w:name="Colorful Shading Accent 5" w:semiHidden="0" w:uiPriority="71" w:unhideWhenUsed="0"/>
+    <w:lsdException w:name="Colorful List Accent 5" w:semiHidden="0" w:uiPriority="72" w:unhideWhenUsed="0"/>
+    <w:lsdException w:name="Colorful Grid Accent 5" w:semiHidden="0" w:uiPriority="73" w:unhideWhenUsed="0"/>
+    <w:lsdException w:name="Light Shading Accent 6" w:semiHidden="0" w:uiPriority="60" w:unhideWhenUsed="0"/>
+    <w:lsdException w:name="Light List Accent 6" w:semiHidden="0" w:uiPriority="61" w:unhideWhenUsed="0"/>
+    <w:lsdException w:name="Light Grid Accent 6" w:semiHidden="0" w:uiPriority="62" w:unhideWhenUsed="0"/>
+    <w:lsdException w:name="Medium Shading 1 Accent 6" w:semiHidden="0" w:uiPriority="63" w:unhideWhenUsed="0"/>
+    <w:lsdException w:name="Medium Shading 2 Accent 6" w:semiHidden="0" w:uiPriority="64" w:unhideWhenUsed="0"/>
+    <w:lsdException w:name="Medium List 1 Accent 6" w:semiHidden="0" w:uiPriority="65" w:unhideWhenUsed="0"/>
+    <w:lsdException w:name="Medium List 2 Accent 6" w:semiHidden="0" w:uiPriority="66" w:unhideWhenUsed="0"/>
+    <w:lsdException w:name="Medium Grid 1 Accent 6" w:semiHidden="0" w:uiPriority="67" w:unhideWhenUsed="0"/>
+    <w:lsdException w:name="Medium Grid 2 Accent 6" w:semiHidden="0" w:uiPriority="68" w:unhideWhenUsed="0"/>
+    <w:lsdException w:name="Medium Grid 3 Accent 6" w:semiHidden="0" w:uiPriority="69" w:unhideWhenUsed="0"/>
+    <w:lsdException w:name="Dark List Accent 6" w:semiHidden="0" w:uiPriority="70" w:unhideWhenUsed="0"/>
+    <w:lsdException w:name="Colorful Shading Accent 6" w:semiHidden="0" w:uiPriority="71" w:unhideWhenUsed="0"/>
+    <w:lsdException w:name="Colorful List Accent 6" w:semiHidden="0" w:uiPriority="72" w:unhideWhenUsed="0"/>
+    <w:lsdException w:name="Colorful Grid Accent 6" w:semiHidden="0" w:uiPriority="73" w:unhideWhenUsed="0"/>
+    <w:lsdException w:name="Subtle Emphasis" w:semiHidden="0" w:uiPriority="19" w:unhideWhenUsed="0" w:qFormat="1"/>
+    <w:lsdException w:name="Intense Emphasis" w:semiHidden="0" w:uiPriority="21" w:unhideWhenUsed="0" w:qFormat="1"/>
+    <w:lsdException w:name="Subtle Reference" w:semiHidden="0" w:uiPriority="31" w:unhideWhenUsed="0" w:qFormat="1"/>
+    <w:lsdException w:name="Intense Reference" w:semiHidden="0" w:uiPriority="32" w:unhideWhenUsed="0" w:qFormat="1"/>
+    <w:lsdException w:name="Book Title" w:semiHidden="0" w:uiPriority="33" w:unhideWhenUsed="0" w:qFormat="1"/>
+    <w:lsdException w:name="Bibliography" w:uiPriority="37"/>
+    <w:lsdException w:name="TOC Heading" w:uiPriority="39" w:qFormat="1"/>
+  </w:latentStyles>
+  <w:style w:type="paragraph" w:default="1" w:styleId="Normal">
+    <w:name w:val="Normal"/>
+    <w:qFormat/>
+  </w:style>
+  <w:style w:type="character" w:default="1" w:styleId="DefaultParagraphFont">
+    <w:name w:val="Default Paragraph Font"/>
+    <w:uiPriority w:val="1"/>
+    <w:semiHidden/>
+    <w:unhideWhenUsed/>
+  </w:style>
+  <w:style w:type="table" w:default="1" w:styleId="TableNormal">
+    <w:name w:val="Normal Table"/>
+    <w:uiPriority w:val="99"/>
+    <w:semiHidden/>
+    <w:unhideWhenUsed/>
+    <w:tblPr>
+      <w:tblInd w:w="0" w:type="dxa"/>
+      <w:tblCellMar>
+        <w:top w:w="0" w:type="dxa"/>
+        <w:left w:w="108" w:type="dxa"/>
+        <w:bottom w:w="0" w:type="dxa"/>
+        <w:right w:w="108" w:type="dxa"/>
+      </w:tblCellMar>
+    </w:tblPr>
+  </w:style>
+  <w:style w:type="numbering" w:default="1" w:styleId="NoList">
+    <w:name w:val="No List"/>
+    <w:uiPriority w:val="99"/>
+    <w:semiHidden/>
+    <w:unhideWhenUsed/>
+  </w:style>
+  <w:style w:type="paragraph" w:styleId="NoteLevel1">
+    <w:name w:val="Note Level 1"/>
+    <w:basedOn w:val="Normal"/>
+    <w:uiPriority w:val="99"/>
+    <w:unhideWhenUsed/>
+    <w:rsid w:val="00662BA1"/>
+    <w:pPr>
+      <w:keepNext/>
+      <w:numPr>
+        <w:numId w:val="1"/>
+      </w:numPr>
+      <w:contextualSpacing/>
+      <w:outlineLvl w:val="0"/>
+    </w:pPr>
+    <w:rPr>
+      <w:rFonts w:ascii="Verdana" w:hAnsi="Verdana"/>
+    </w:rPr>
+  </w:style>
+  <w:style w:type="paragraph" w:styleId="NoteLevel2">
+    <w:name w:val="Note Level 2"/>
+    <w:basedOn w:val="Normal"/>
+    <w:uiPriority w:val="99"/>
+    <w:unhideWhenUsed/>
+    <w:rsid w:val="00662BA1"/>
+    <w:pPr>
+      <w:keepNext/>
+      <w:numPr>
+        <w:ilvl w:val="1"/>
+        <w:numId w:val="1"/>
+      </w:numPr>
+      <w:contextualSpacing/>
+      <w:outlineLvl w:val="1"/>
+    </w:pPr>
+    <w:rPr>
+      <w:rFonts w:ascii="Verdana" w:hAnsi="Verdana"/>
+    </w:rPr>
+  </w:style>
+  <w:style w:type="paragraph" w:styleId="NoteLevel3">
+    <w:name w:val="Note Level 3"/>
+    <w:basedOn w:val="Normal"/>
+    <w:uiPriority w:val="99"/>
+    <w:semiHidden/>
+    <w:unhideWhenUsed/>
+    <w:rsid w:val="00662BA1"/>
+    <w:pPr>
+      <w:keepNext/>
+      <w:numPr>
+        <w:ilvl w:val="2"/>
+        <w:numId w:val="1"/>
+      </w:numPr>
+      <w:contextualSpacing/>
+      <w:outlineLvl w:val="2"/>
+    </w:pPr>
+    <w:rPr>
+      <w:rFonts w:ascii="Verdana" w:hAnsi="Verdana"/>
+    </w:rPr>
+  </w:style>
+  <w:style w:type="paragraph" w:styleId="NoteLevel4">
+    <w:name w:val="Note Level 4"/>
+    <w:basedOn w:val="Normal"/>
+    <w:uiPriority w:val="99"/>
+    <w:semiHidden/>
+    <w:unhideWhenUsed/>
+    <w:rsid w:val="00662BA1"/>
+    <w:pPr>
+      <w:keepNext/>
+      <w:numPr>
+        <w:ilvl w:val="3"/>
+        <w:numId w:val="1"/>
+      </w:numPr>
+      <w:contextualSpacing/>
+      <w:outlineLvl w:val="3"/>
+    </w:pPr>
+    <w:rPr>
+      <w:rFonts w:ascii="Verdana" w:hAnsi="Verdana"/>
+    </w:rPr>
+  </w:style>
+  <w:style w:type="paragraph" w:styleId="NoteLevel5">
+    <w:name w:val="Note Level 5"/>
+    <w:basedOn w:val="Normal"/>
+    <w:uiPriority w:val="99"/>
+    <w:semiHidden/>
+    <w:unhideWhenUsed/>
+    <w:rsid w:val="00662BA1"/>
+    <w:pPr>
+      <w:keepNext/>
+      <w:numPr>
+        <w:ilvl w:val="4"/>
+        <w:numId w:val="1"/>
+      </w:numPr>
+      <w:contextualSpacing/>
+      <w:outlineLvl w:val="4"/>
+    </w:pPr>
+    <w:rPr>
+      <w:rFonts w:ascii="Verdana" w:hAnsi="Verdana"/>
+    </w:rPr>
+  </w:style>
+  <w:style w:type="paragraph" w:styleId="NoteLevel6">
+    <w:name w:val="Note Level 6"/>
+    <w:basedOn w:val="Normal"/>
+    <w:uiPriority w:val="99"/>
+    <w:semiHidden/>
+    <w:unhideWhenUsed/>
+    <w:rsid w:val="00662BA1"/>
+    <w:pPr>
+      <w:keepNext/>
+      <w:numPr>
+        <w:ilvl w:val="5"/>
+        <w:numId w:val="1"/>
+      </w:numPr>
+      <w:contextualSpacing/>
+      <w:outlineLvl w:val="5"/>
+    </w:pPr>
+    <w:rPr>
+      <w:rFonts w:ascii="Verdana" w:hAnsi="Verdana"/>
+    </w:rPr>
+  </w:style>
+  <w:style w:type="paragraph" w:styleId="NoteLevel7">
+    <w:name w:val="Note Level 7"/>
+    <w:basedOn w:val="Normal"/>
+    <w:uiPriority w:val="99"/>
+    <w:semiHidden/>
+    <w:unhideWhenUsed/>
+    <w:rsid w:val="00662BA1"/>
+    <w:pPr>
+      <w:keepNext/>
+      <w:numPr>
+        <w:ilvl w:val="6"/>
+        <w:numId w:val="1"/>
+      </w:numPr>
+      <w:contextualSpacing/>
+      <w:outlineLvl w:val="6"/>
+    </w:pPr>
+    <w:rPr>
+      <w:rFonts w:ascii="Verdana" w:hAnsi="Verdana"/>
+    </w:rPr>
+  </w:style>
+  <w:style w:type="paragraph" w:styleId="NoteLevel8">
+    <w:name w:val="Note Level 8"/>
+    <w:basedOn w:val="Normal"/>
+    <w:uiPriority w:val="99"/>
+    <w:semiHidden/>
+    <w:unhideWhenUsed/>
+    <w:rsid w:val="00662BA1"/>
+    <w:pPr>
+      <w:keepNext/>
+      <w:numPr>
+        <w:ilvl w:val="7"/>
+        <w:numId w:val="1"/>
+      </w:numPr>
+      <w:contextualSpacing/>
+      <w:outlineLvl w:val="7"/>
+    </w:pPr>
+    <w:rPr>
+      <w:rFonts w:ascii="Verdana" w:hAnsi="Verdana"/>
+    </w:rPr>
+  </w:style>
+  <w:style w:type="paragraph" w:styleId="NoteLevel9">
+    <w:name w:val="Note Level 9"/>
+    <w:basedOn w:val="Normal"/>
+    <w:uiPriority w:val="99"/>
+    <w:semiHidden/>
+    <w:unhideWhenUsed/>
+    <w:rsid w:val="00662BA1"/>
+    <w:pPr>
+      <w:keepNext/>
+      <w:numPr>
+        <w:ilvl w:val="8"/>
+        <w:numId w:val="1"/>
+      </w:numPr>
+      <w:contextualSpacing/>
+      <w:outlineLvl w:val="8"/>
+    </w:pPr>
+    <w:rPr>
+      <w:rFonts w:ascii="Verdana" w:hAnsi="Verdana"/>
+    </w:rPr>
+  </w:style>
+  <w:style w:type="paragraph" w:styleId="Header">
+    <w:name w:val="header"/>
+    <w:basedOn w:val="Normal"/>
+    <w:link w:val="HeaderChar"/>
+    <w:uiPriority w:val="99"/>
+    <w:unhideWhenUsed/>
+    <w:rsid w:val="00662BA1"/>
+    <w:pPr>
+      <w:tabs>
+        <w:tab w:val="center" w:pos="4320"/>
+        <w:tab w:val="right" w:pos="8640"/>
+      </w:tabs>
+    </w:pPr>
+  </w:style>
+  <w:style w:type="character" w:customStyle="1" w:styleId="HeaderChar">
+    <w:name w:val="Header Char"/>
+    <w:basedOn w:val="DefaultParagraphFont"/>
+    <w:link w:val="Header"/>
+    <w:uiPriority w:val="99"/>
+    <w:rsid w:val="00662BA1"/>
+  </w:style>
 </w:styles>
 </file>
 

</xml_diff>